<commit_message>
[UP] "Updated composer.json and composer.lock files, modified JavaScript code in app.js, added new scripts and styles in head.blade.php, and changed HTML structure and JavaScript code in amanat_persalinan.blade.php"
</commit_message>
<xml_diff>
--- a/public/docx/bkiabi-amanat-persalinan.docx
+++ b/public/docx/bkiabi-amanat-persalinan.docx
@@ -167,7 +167,7 @@
           <w:sz w:val="20"/>
           <w:szCs w:val="20"/>
         </w:rPr>
-        <w:t>{ID_ibu|text}</w:t>
+        <w:t>{id_ibu|text}</w:t>
       </w:r>
     </w:p>
     <w:p>
@@ -195,7 +195,7 @@
           <w:sz w:val="20"/>
           <w:szCs w:val="20"/>
         </w:rPr>
-        <w:t>{ID_alamat|text}</w:t>
+        <w:t>{id_alamat|text}</w:t>
       </w:r>
     </w:p>
     <w:p>
@@ -371,7 +371,47 @@
           <w:sz w:val="20"/>
           <w:szCs w:val="20"/>
         </w:rPr>
-        <w:t>{dana_persalinan=[sendiri,ditanggung JKN,JAMPERSAL]}</w:t>
+        <w:t xml:space="preserve">{dana_persalinan=[sendiri,ditanggung </w:t>
+      </w:r>
+      <w:r>
+        <w:rPr>
+          <w:rFonts w:eastAsia="Lucida Sans" w:cs="Lucida Sans" w:ascii="Lucida Sans" w:hAnsi="Lucida Sans"/>
+          <w:b/>
+          <w:bCs/>
+          <w:sz w:val="20"/>
+          <w:szCs w:val="20"/>
+        </w:rPr>
+        <w:t>jkn</w:t>
+      </w:r>
+      <w:r>
+        <w:rPr>
+          <w:rFonts w:eastAsia="Lucida Sans" w:cs="Lucida Sans" w:ascii="Lucida Sans" w:hAnsi="Lucida Sans"/>
+          <w:b/>
+          <w:bCs/>
+          <w:sz w:val="20"/>
+          <w:szCs w:val="20"/>
+        </w:rPr>
+        <w:t>,</w:t>
+      </w:r>
+      <w:r>
+        <w:rPr>
+          <w:rFonts w:eastAsia="Lucida Sans" w:cs="Lucida Sans" w:ascii="Lucida Sans" w:hAnsi="Lucida Sans"/>
+          <w:b/>
+          <w:bCs/>
+          <w:sz w:val="20"/>
+          <w:szCs w:val="20"/>
+        </w:rPr>
+        <w:t>jampersal</w:t>
+      </w:r>
+      <w:r>
+        <w:rPr>
+          <w:rFonts w:eastAsia="Lucida Sans" w:cs="Lucida Sans" w:ascii="Lucida Sans" w:hAnsi="Lucida Sans"/>
+          <w:b/>
+          <w:bCs/>
+          <w:sz w:val="20"/>
+          <w:szCs w:val="20"/>
+        </w:rPr>
+        <w:t>]}</w:t>
       </w:r>
     </w:p>
     <w:p>
@@ -650,8 +690,17 @@
           <w:bCs w:val="false"/>
           <w:sz w:val="20"/>
           <w:szCs w:val="20"/>
-        </w:rPr>
-        <w:t>|</w:t>
+          <w:u w:val="none"/>
+        </w:rPr>
+        <w:t>|text&gt;r(.,57)</w:t>
+      </w:r>
+      <w:r>
+        <w:rPr>
+          <w:rFonts w:eastAsia="Lucida Sans" w:cs="Lucida Sans" w:ascii="Lucida Sans" w:hAnsi="Lucida Sans"/>
+          <w:sz w:val="20"/>
+          <w:szCs w:val="20"/>
+        </w:rPr>
+        <w:t>} HP : {hp_bantuan_1</w:t>
       </w:r>
       <w:r>
         <w:rPr>
@@ -662,15 +711,35 @@
           <w:szCs w:val="20"/>
           <w:u w:val="none"/>
         </w:rPr>
-        <w:t>~(hp)</w:t>
-      </w:r>
-      <w:r>
-        <w:rPr>
-          <w:rFonts w:eastAsia="Lucida Sans" w:cs="Lucida Sans" w:ascii="Lucida Sans" w:hAnsi="Lucida Sans"/>
-          <w:sz w:val="20"/>
-          <w:szCs w:val="20"/>
-        </w:rPr>
-        <w:t>} HP : {hp_bantuan_1</w:t>
+        <w:t>|number&gt;r(.,52)</w:t>
+      </w:r>
+      <w:r>
+        <w:rPr>
+          <w:rFonts w:eastAsia="Lucida Sans" w:cs="Lucida Sans" w:ascii="Lucida Sans" w:hAnsi="Lucida Sans"/>
+          <w:sz w:val="20"/>
+          <w:szCs w:val="20"/>
+        </w:rPr>
+        <w:t>}</w:t>
+      </w:r>
+    </w:p>
+    <w:p>
+      <w:pPr>
+        <w:pStyle w:val="LOnormal"/>
+        <w:spacing w:lineRule="auto" w:line="360"/>
+        <w:jc w:val="both"/>
+        <w:rPr>
+          <w:rFonts w:ascii="Lucida Sans" w:hAnsi="Lucida Sans" w:eastAsia="Lucida Sans" w:cs="Lucida Sans"/>
+          <w:sz w:val="20"/>
+          <w:szCs w:val="20"/>
+        </w:rPr>
+      </w:pPr>
+      <w:r>
+        <w:rPr>
+          <w:rFonts w:eastAsia="Lucida Sans" w:cs="Lucida Sans" w:ascii="Lucida Sans" w:hAnsi="Lucida Sans"/>
+          <w:sz w:val="20"/>
+          <w:szCs w:val="20"/>
+        </w:rPr>
+        <w:t>2. {bantuan_2</w:t>
       </w:r>
       <w:r>
         <w:rPr>
@@ -679,8 +748,17 @@
           <w:bCs w:val="false"/>
           <w:sz w:val="20"/>
           <w:szCs w:val="20"/>
-        </w:rPr>
-        <w:t>|</w:t>
+          <w:u w:val="none"/>
+        </w:rPr>
+        <w:t>|text&gt;r(.,57)</w:t>
+      </w:r>
+      <w:r>
+        <w:rPr>
+          <w:rFonts w:eastAsia="Lucida Sans" w:cs="Lucida Sans" w:ascii="Lucida Sans" w:hAnsi="Lucida Sans"/>
+          <w:sz w:val="20"/>
+          <w:szCs w:val="20"/>
+        </w:rPr>
+        <w:t>} HP : {hp_bantuan_2</w:t>
       </w:r>
       <w:r>
         <w:rPr>
@@ -691,7 +769,35 @@
           <w:szCs w:val="20"/>
           <w:u w:val="none"/>
         </w:rPr>
-        <w:t>?</w:t>
+        <w:t>|number&gt;r(.,52)</w:t>
+      </w:r>
+      <w:r>
+        <w:rPr>
+          <w:rFonts w:eastAsia="Lucida Sans" w:cs="Lucida Sans" w:ascii="Lucida Sans" w:hAnsi="Lucida Sans"/>
+          <w:sz w:val="20"/>
+          <w:szCs w:val="20"/>
+        </w:rPr>
+        <w:t>}</w:t>
+      </w:r>
+    </w:p>
+    <w:p>
+      <w:pPr>
+        <w:pStyle w:val="LOnormal"/>
+        <w:spacing w:lineRule="auto" w:line="360"/>
+        <w:jc w:val="both"/>
+        <w:rPr>
+          <w:rFonts w:ascii="Lucida Sans" w:hAnsi="Lucida Sans" w:eastAsia="Lucida Sans" w:cs="Lucida Sans"/>
+          <w:sz w:val="20"/>
+          <w:szCs w:val="20"/>
+        </w:rPr>
+      </w:pPr>
+      <w:r>
+        <w:rPr>
+          <w:rFonts w:eastAsia="Lucida Sans" w:cs="Lucida Sans" w:ascii="Lucida Sans" w:hAnsi="Lucida Sans"/>
+          <w:sz w:val="20"/>
+          <w:szCs w:val="20"/>
+        </w:rPr>
+        <w:t>3. {bantuan_3</w:t>
       </w:r>
       <w:r>
         <w:rPr>
@@ -702,35 +808,15 @@
           <w:szCs w:val="20"/>
           <w:u w:val="none"/>
         </w:rPr>
-        <w:t>(hp)</w:t>
-      </w:r>
-      <w:r>
-        <w:rPr>
-          <w:rFonts w:eastAsia="Lucida Sans" w:cs="Lucida Sans" w:ascii="Lucida Sans" w:hAnsi="Lucida Sans"/>
-          <w:sz w:val="20"/>
-          <w:szCs w:val="20"/>
-        </w:rPr>
-        <w:t>}</w:t>
-      </w:r>
-    </w:p>
-    <w:p>
-      <w:pPr>
-        <w:pStyle w:val="LOnormal"/>
-        <w:spacing w:lineRule="auto" w:line="360"/>
-        <w:jc w:val="both"/>
-        <w:rPr>
-          <w:rFonts w:ascii="Lucida Sans" w:hAnsi="Lucida Sans" w:eastAsia="Lucida Sans" w:cs="Lucida Sans"/>
-          <w:sz w:val="20"/>
-          <w:szCs w:val="20"/>
-        </w:rPr>
-      </w:pPr>
-      <w:r>
-        <w:rPr>
-          <w:rFonts w:eastAsia="Lucida Sans" w:cs="Lucida Sans" w:ascii="Lucida Sans" w:hAnsi="Lucida Sans"/>
-          <w:sz w:val="20"/>
-          <w:szCs w:val="20"/>
-        </w:rPr>
-        <w:t>2. {bantuan_2</w:t>
+        <w:t>|text&gt;r(.,57)</w:t>
+      </w:r>
+      <w:r>
+        <w:rPr>
+          <w:rFonts w:eastAsia="Lucida Sans" w:cs="Lucida Sans" w:ascii="Lucida Sans" w:hAnsi="Lucida Sans"/>
+          <w:sz w:val="20"/>
+          <w:szCs w:val="20"/>
+        </w:rPr>
+        <w:t>} HP : {hp_bantuan_3</w:t>
       </w:r>
       <w:r>
         <w:rPr>
@@ -739,138 +825,9 @@
           <w:bCs w:val="false"/>
           <w:sz w:val="20"/>
           <w:szCs w:val="20"/>
-        </w:rPr>
-        <w:t>|</w:t>
-      </w:r>
-      <w:r>
-        <w:rPr>
-          <w:rFonts w:eastAsia="Lucida Sans" w:cs="Lucida Sans" w:ascii="Lucida Sans" w:hAnsi="Lucida Sans"/>
-          <w:b w:val="false"/>
-          <w:bCs w:val="false"/>
-          <w:sz w:val="20"/>
-          <w:szCs w:val="20"/>
           <w:u w:val="none"/>
         </w:rPr>
-        <w:t>~(hp)</w:t>
-      </w:r>
-      <w:r>
-        <w:rPr>
-          <w:rFonts w:eastAsia="Lucida Sans" w:cs="Lucida Sans" w:ascii="Lucida Sans" w:hAnsi="Lucida Sans"/>
-          <w:sz w:val="20"/>
-          <w:szCs w:val="20"/>
-        </w:rPr>
-        <w:t>} HP : {hp_bantuan_2</w:t>
-      </w:r>
-      <w:r>
-        <w:rPr>
-          <w:rFonts w:eastAsia="Lucida Sans" w:cs="Lucida Sans" w:ascii="Lucida Sans" w:hAnsi="Lucida Sans"/>
-          <w:b w:val="false"/>
-          <w:bCs w:val="false"/>
-          <w:sz w:val="20"/>
-          <w:szCs w:val="20"/>
-          <w:u w:val="none"/>
-        </w:rPr>
-        <w:t>|</w:t>
-      </w:r>
-      <w:r>
-        <w:rPr>
-          <w:rFonts w:eastAsia="Lucida Sans" w:cs="Lucida Sans" w:ascii="Lucida Sans" w:hAnsi="Lucida Sans"/>
-          <w:b w:val="false"/>
-          <w:bCs w:val="false"/>
-          <w:sz w:val="20"/>
-          <w:szCs w:val="20"/>
-          <w:u w:val="none"/>
-        </w:rPr>
-        <w:t>?(hp)</w:t>
-      </w:r>
-      <w:r>
-        <w:rPr>
-          <w:rFonts w:eastAsia="Lucida Sans" w:cs="Lucida Sans" w:ascii="Lucida Sans" w:hAnsi="Lucida Sans"/>
-          <w:sz w:val="20"/>
-          <w:szCs w:val="20"/>
-        </w:rPr>
-        <w:t>}</w:t>
-      </w:r>
-    </w:p>
-    <w:p>
-      <w:pPr>
-        <w:pStyle w:val="LOnormal"/>
-        <w:spacing w:lineRule="auto" w:line="360"/>
-        <w:jc w:val="both"/>
-        <w:rPr>
-          <w:rFonts w:ascii="Lucida Sans" w:hAnsi="Lucida Sans" w:eastAsia="Lucida Sans" w:cs="Lucida Sans"/>
-          <w:sz w:val="20"/>
-          <w:szCs w:val="20"/>
-        </w:rPr>
-      </w:pPr>
-      <w:r>
-        <w:rPr>
-          <w:rFonts w:eastAsia="Lucida Sans" w:cs="Lucida Sans" w:ascii="Lucida Sans" w:hAnsi="Lucida Sans"/>
-          <w:sz w:val="20"/>
-          <w:szCs w:val="20"/>
-        </w:rPr>
-        <w:t>3. {bantuan_3</w:t>
-      </w:r>
-      <w:r>
-        <w:rPr>
-          <w:rFonts w:eastAsia="Lucida Sans" w:cs="Lucida Sans" w:ascii="Lucida Sans" w:hAnsi="Lucida Sans"/>
-          <w:b w:val="false"/>
-          <w:bCs w:val="false"/>
-          <w:sz w:val="20"/>
-          <w:szCs w:val="20"/>
-        </w:rPr>
-        <w:t>|</w:t>
-      </w:r>
-      <w:r>
-        <w:rPr>
-          <w:rFonts w:eastAsia="Lucida Sans" w:cs="Lucida Sans" w:ascii="Lucida Sans" w:hAnsi="Lucida Sans"/>
-          <w:b w:val="false"/>
-          <w:bCs w:val="false"/>
-          <w:sz w:val="20"/>
-          <w:szCs w:val="20"/>
-          <w:u w:val="none"/>
-        </w:rPr>
-        <w:t>~(hp)</w:t>
-      </w:r>
-      <w:r>
-        <w:rPr>
-          <w:rFonts w:eastAsia="Lucida Sans" w:cs="Lucida Sans" w:ascii="Lucida Sans" w:hAnsi="Lucida Sans"/>
-          <w:sz w:val="20"/>
-          <w:szCs w:val="20"/>
-        </w:rPr>
-        <w:t>} HP : {hp_bantuan_3</w:t>
-      </w:r>
-      <w:r>
-        <w:rPr>
-          <w:rFonts w:eastAsia="Lucida Sans" w:cs="Lucida Sans" w:ascii="Lucida Sans" w:hAnsi="Lucida Sans"/>
-          <w:b w:val="false"/>
-          <w:bCs w:val="false"/>
-          <w:sz w:val="20"/>
-          <w:szCs w:val="20"/>
-        </w:rPr>
-        <w:t>|</w:t>
-      </w:r>
-      <w:r>
-        <w:rPr>
-          <w:rFonts w:eastAsia="Lucida Sans" w:cs="Lucida Sans" w:ascii="Lucida Sans" w:hAnsi="Lucida Sans"/>
-          <w:b w:val="false"/>
-          <w:bCs w:val="false"/>
-          <w:sz w:val="20"/>
-          <w:szCs w:val="20"/>
-          <w:u w:val="none"/>
-        </w:rPr>
-        <w:t>?</w:t>
-      </w:r>
-      <w:r>
-        <w:rPr>
-          <w:rFonts w:eastAsia="Lucida Sans" w:cs="Lucida Sans" w:ascii="Lucida Sans" w:hAnsi="Lucida Sans"/>
-          <w:b w:val="false"/>
-          <w:bCs w:val="false"/>
-          <w:sz w:val="20"/>
-          <w:szCs w:val="20"/>
-          <w:u w:val="none"/>
-        </w:rPr>
-        <w:t>(hp)</w:t>
+        <w:t>|number&gt;r(.,52)</w:t>
       </w:r>
       <w:r>
         <w:rPr>

</xml_diff>

<commit_message>
[UP] update compability input docs and make download system
</commit_message>
<xml_diff>
--- a/public/docx/bkiabi-amanat-persalinan.docx
+++ b/public/docx/bkiabi-amanat-persalinan.docx
@@ -167,7 +167,7 @@
           <w:sz w:val="20"/>
           <w:szCs w:val="20"/>
         </w:rPr>
-        <w:t>{id_ibu|text}</w:t>
+        <w:t>{id_ibu}</w:t>
       </w:r>
     </w:p>
     <w:p>
@@ -195,7 +195,7 @@
           <w:sz w:val="20"/>
           <w:szCs w:val="20"/>
         </w:rPr>
-        <w:t>{id_alamat|text}</w:t>
+        <w:t>{alamat}</w:t>
       </w:r>
     </w:p>
     <w:p>
@@ -218,7 +218,7 @@
             <wp:positionV relativeFrom="paragraph">
               <wp:posOffset>437515</wp:posOffset>
             </wp:positionV>
-            <wp:extent cx="991870" cy="4166870"/>
+            <wp:extent cx="991870" cy="4333240"/>
             <wp:effectExtent l="0" t="0" r="0" b="0"/>
             <wp:wrapSquare wrapText="bothSides"/>
             <wp:docPr id="2" name="image1.png" descr=""/>
@@ -243,7 +243,7 @@
                   <pic:spPr bwMode="auto">
                     <a:xfrm>
                       <a:off x="0" y="0"/>
-                      <a:ext cx="991870" cy="4166870"/>
+                      <a:ext cx="991870" cy="4333240"/>
                     </a:xfrm>
                     <a:prstGeom prst="rect">
                       <a:avLst/>
@@ -271,7 +271,7 @@
           <w:sz w:val="20"/>
           <w:szCs w:val="20"/>
         </w:rPr>
-        <w:t>{bulan|number}</w:t>
+        <w:t>{bulan}</w:t>
       </w:r>
       <w:r>
         <w:rPr>
@@ -289,7 +289,21 @@
           <w:sz w:val="20"/>
           <w:szCs w:val="20"/>
         </w:rPr>
-        <w:t>{tahun|number}</w:t>
+        <w:t>{tahun}</w:t>
+      </w:r>
+    </w:p>
+    <w:p>
+      <w:pPr>
+        <w:pStyle w:val="LOnormal"/>
+        <w:jc w:val="both"/>
+        <w:rPr>
+          <w:rFonts w:ascii="Lucida Sans" w:hAnsi="Lucida Sans" w:eastAsia="Lucida Sans" w:cs="Lucida Sans"/>
+          <w:sz w:val="20"/>
+          <w:szCs w:val="20"/>
+        </w:rPr>
+      </w:pPr>
+      <w:r>
+        <w:rPr/>
       </w:r>
     </w:p>
     <w:p>
@@ -325,7 +339,17 @@
           <w:sz w:val="20"/>
           <w:szCs w:val="20"/>
         </w:rPr>
-        <w:t>1. Dokter/Bidan : {dokter_1|text&gt;r(.,99)}</w:t>
+        <w:t xml:space="preserve">1. Dokter/Bidan : </w:t>
+      </w:r>
+      <w:r>
+        <w:rPr>
+          <w:rFonts w:eastAsia="Lucida Sans" w:cs="Lucida Sans" w:ascii="Lucida Sans" w:hAnsi="Lucida Sans"/>
+          <w:b/>
+          <w:bCs/>
+          <w:sz w:val="20"/>
+          <w:szCs w:val="20"/>
+        </w:rPr>
+        <w:t>{dokter_1}</w:t>
       </w:r>
     </w:p>
     <w:p>
@@ -341,7 +365,17 @@
           <w:sz w:val="20"/>
           <w:szCs w:val="20"/>
         </w:rPr>
-        <w:t>2. Dokter/Bidan : {dokter_2|text&gt;r(.,99)}</w:t>
+        <w:t xml:space="preserve">2. Dokter/Bidan : </w:t>
+      </w:r>
+      <w:r>
+        <w:rPr>
+          <w:rFonts w:eastAsia="Lucida Sans" w:cs="Lucida Sans" w:ascii="Lucida Sans" w:hAnsi="Lucida Sans"/>
+          <w:b/>
+          <w:bCs/>
+          <w:sz w:val="20"/>
+          <w:szCs w:val="20"/>
+        </w:rPr>
+        <w:t>{dokter_2}</w:t>
       </w:r>
     </w:p>
     <w:p>
@@ -371,47 +405,7 @@
           <w:sz w:val="20"/>
           <w:szCs w:val="20"/>
         </w:rPr>
-        <w:t xml:space="preserve">{dana_persalinan=[sendiri,ditanggung </w:t>
-      </w:r>
-      <w:r>
-        <w:rPr>
-          <w:rFonts w:eastAsia="Lucida Sans" w:cs="Lucida Sans" w:ascii="Lucida Sans" w:hAnsi="Lucida Sans"/>
-          <w:b/>
-          <w:bCs/>
-          <w:sz w:val="20"/>
-          <w:szCs w:val="20"/>
-        </w:rPr>
-        <w:t>jkn</w:t>
-      </w:r>
-      <w:r>
-        <w:rPr>
-          <w:rFonts w:eastAsia="Lucida Sans" w:cs="Lucida Sans" w:ascii="Lucida Sans" w:hAnsi="Lucida Sans"/>
-          <w:b/>
-          <w:bCs/>
-          <w:sz w:val="20"/>
-          <w:szCs w:val="20"/>
-        </w:rPr>
-        <w:t>,</w:t>
-      </w:r>
-      <w:r>
-        <w:rPr>
-          <w:rFonts w:eastAsia="Lucida Sans" w:cs="Lucida Sans" w:ascii="Lucida Sans" w:hAnsi="Lucida Sans"/>
-          <w:b/>
-          <w:bCs/>
-          <w:sz w:val="20"/>
-          <w:szCs w:val="20"/>
-        </w:rPr>
-        <w:t>jampersal</w:t>
-      </w:r>
-      <w:r>
-        <w:rPr>
-          <w:rFonts w:eastAsia="Lucida Sans" w:cs="Lucida Sans" w:ascii="Lucida Sans" w:hAnsi="Lucida Sans"/>
-          <w:b/>
-          <w:bCs/>
-          <w:sz w:val="20"/>
-          <w:szCs w:val="20"/>
-        </w:rPr>
-        <w:t>]}</w:t>
+        <w:t>{dana_persalinan}</w:t>
       </w:r>
     </w:p>
     <w:p>
@@ -452,24 +446,35 @@
           <w:sz w:val="20"/>
           <w:szCs w:val="20"/>
         </w:rPr>
-        <w:t>1. {kendaraan_1|text&gt;r(.,57)} HP : {hp_kendaraan_1|</w:t>
-      </w:r>
-      <w:r>
-        <w:rPr>
-          <w:rFonts w:eastAsia="Lucida Sans" w:cs="Lucida Sans" w:ascii="Lucida Sans" w:hAnsi="Lucida Sans"/>
-          <w:sz w:val="20"/>
-          <w:szCs w:val="20"/>
-          <w:u w:val="none"/>
-        </w:rPr>
-        <w:t>number&gt;r(.,52)</w:t>
-      </w:r>
-      <w:r>
-        <w:rPr>
-          <w:rFonts w:eastAsia="Lucida Sans" w:cs="Lucida Sans" w:ascii="Lucida Sans" w:hAnsi="Lucida Sans"/>
-          <w:sz w:val="20"/>
-          <w:szCs w:val="20"/>
-        </w:rPr>
-        <w:t>}</w:t>
+        <w:t xml:space="preserve">1. </w:t>
+      </w:r>
+      <w:r>
+        <w:rPr>
+          <w:rFonts w:eastAsia="Lucida Sans" w:cs="Lucida Sans" w:ascii="Lucida Sans" w:hAnsi="Lucida Sans"/>
+          <w:b/>
+          <w:bCs/>
+          <w:sz w:val="20"/>
+          <w:szCs w:val="20"/>
+        </w:rPr>
+        <w:t>{kendaraan_1}</w:t>
+      </w:r>
+      <w:r>
+        <w:rPr>
+          <w:rFonts w:eastAsia="Lucida Sans" w:cs="Lucida Sans" w:ascii="Lucida Sans" w:hAnsi="Lucida Sans"/>
+          <w:sz w:val="20"/>
+          <w:szCs w:val="20"/>
+        </w:rPr>
+        <w:t xml:space="preserve"> HP : </w:t>
+      </w:r>
+      <w:r>
+        <w:rPr>
+          <w:rFonts w:eastAsia="Lucida Sans" w:cs="Lucida Sans" w:ascii="Lucida Sans" w:hAnsi="Lucida Sans"/>
+          <w:b/>
+          <w:bCs/>
+          <w:sz w:val="20"/>
+          <w:szCs w:val="20"/>
+        </w:rPr>
+        <w:t>{hp_kendaraan_1}</w:t>
       </w:r>
     </w:p>
     <w:p>
@@ -490,24 +495,35 @@
           <w:sz w:val="20"/>
           <w:szCs w:val="20"/>
         </w:rPr>
-        <w:t>2. {kendaraan_2|text&gt;r(.,57)} HP : {hp_kendaraan_2|</w:t>
-      </w:r>
-      <w:r>
-        <w:rPr>
-          <w:rFonts w:eastAsia="Lucida Sans" w:cs="Lucida Sans" w:ascii="Lucida Sans" w:hAnsi="Lucida Sans"/>
-          <w:sz w:val="20"/>
-          <w:szCs w:val="20"/>
-          <w:u w:val="none"/>
-        </w:rPr>
-        <w:t>number&gt;r(.,52)</w:t>
-      </w:r>
-      <w:r>
-        <w:rPr>
-          <w:rFonts w:eastAsia="Lucida Sans" w:cs="Lucida Sans" w:ascii="Lucida Sans" w:hAnsi="Lucida Sans"/>
-          <w:sz w:val="20"/>
-          <w:szCs w:val="20"/>
-        </w:rPr>
-        <w:t>}</w:t>
+        <w:t xml:space="preserve">2. </w:t>
+      </w:r>
+      <w:r>
+        <w:rPr>
+          <w:rFonts w:eastAsia="Lucida Sans" w:cs="Lucida Sans" w:ascii="Lucida Sans" w:hAnsi="Lucida Sans"/>
+          <w:b/>
+          <w:bCs/>
+          <w:sz w:val="20"/>
+          <w:szCs w:val="20"/>
+        </w:rPr>
+        <w:t>{kendaraan_2}</w:t>
+      </w:r>
+      <w:r>
+        <w:rPr>
+          <w:rFonts w:eastAsia="Lucida Sans" w:cs="Lucida Sans" w:ascii="Lucida Sans" w:hAnsi="Lucida Sans"/>
+          <w:sz w:val="20"/>
+          <w:szCs w:val="20"/>
+        </w:rPr>
+        <w:t xml:space="preserve"> HP : </w:t>
+      </w:r>
+      <w:r>
+        <w:rPr>
+          <w:rFonts w:eastAsia="Lucida Sans" w:cs="Lucida Sans" w:ascii="Lucida Sans" w:hAnsi="Lucida Sans"/>
+          <w:b/>
+          <w:bCs/>
+          <w:sz w:val="20"/>
+          <w:szCs w:val="20"/>
+        </w:rPr>
+        <w:t>{hp_kendaraan_2}</w:t>
       </w:r>
     </w:p>
     <w:p>
@@ -527,24 +543,35 @@
           <w:sz w:val="20"/>
           <w:szCs w:val="20"/>
         </w:rPr>
-        <w:t>3. {kendaraan_3|text&gt;r(.,57)} HP : {hp_kendaraan_3|</w:t>
-      </w:r>
-      <w:r>
-        <w:rPr>
-          <w:rFonts w:eastAsia="Lucida Sans" w:cs="Lucida Sans" w:ascii="Lucida Sans" w:hAnsi="Lucida Sans"/>
-          <w:sz w:val="20"/>
-          <w:szCs w:val="20"/>
-          <w:u w:val="none"/>
-        </w:rPr>
-        <w:t>number&gt;r(.,52)</w:t>
-      </w:r>
-      <w:r>
-        <w:rPr>
-          <w:rFonts w:eastAsia="Lucida Sans" w:cs="Lucida Sans" w:ascii="Lucida Sans" w:hAnsi="Lucida Sans"/>
-          <w:sz w:val="20"/>
-          <w:szCs w:val="20"/>
-        </w:rPr>
-        <w:t>}</w:t>
+        <w:t xml:space="preserve">3. </w:t>
+      </w:r>
+      <w:r>
+        <w:rPr>
+          <w:rFonts w:eastAsia="Lucida Sans" w:cs="Lucida Sans" w:ascii="Lucida Sans" w:hAnsi="Lucida Sans"/>
+          <w:b/>
+          <w:bCs/>
+          <w:sz w:val="20"/>
+          <w:szCs w:val="20"/>
+        </w:rPr>
+        <w:t xml:space="preserve">{kendaraan_3} </w:t>
+      </w:r>
+      <w:r>
+        <w:rPr>
+          <w:rFonts w:eastAsia="Lucida Sans" w:cs="Lucida Sans" w:ascii="Lucida Sans" w:hAnsi="Lucida Sans"/>
+          <w:sz w:val="20"/>
+          <w:szCs w:val="20"/>
+        </w:rPr>
+        <w:t xml:space="preserve">HP : </w:t>
+      </w:r>
+      <w:r>
+        <w:rPr>
+          <w:rFonts w:eastAsia="Lucida Sans" w:cs="Lucida Sans" w:ascii="Lucida Sans" w:hAnsi="Lucida Sans"/>
+          <w:b/>
+          <w:bCs/>
+          <w:sz w:val="20"/>
+          <w:szCs w:val="20"/>
+        </w:rPr>
+        <w:t>{hp_kendaraan_3}</w:t>
       </w:r>
     </w:p>
     <w:p>
@@ -586,7 +613,7 @@
           <w:sz w:val="20"/>
           <w:szCs w:val="20"/>
         </w:rPr>
-        <w:t xml:space="preserve">{metode_persalinan|text} </w:t>
+        <w:t xml:space="preserve">{metode_persalinan} </w:t>
       </w:r>
     </w:p>
     <w:p>
@@ -615,7 +642,7 @@
           <w:sz w:val="20"/>
           <w:szCs w:val="20"/>
         </w:rPr>
-        <w:t>{golongan_darah|text}</w:t>
+        <w:t>{golongan_darah}</w:t>
       </w:r>
       <w:r>
         <w:rPr>
@@ -633,7 +660,7 @@
           <w:sz w:val="20"/>
           <w:szCs w:val="20"/>
         </w:rPr>
-        <w:t>{rhesus|text}</w:t>
+        <w:t>{rhesus}</w:t>
       </w:r>
       <w:r>
         <w:rPr>
@@ -681,45 +708,35 @@
           <w:sz w:val="20"/>
           <w:szCs w:val="20"/>
         </w:rPr>
-        <w:t>1. {bantuan_1</w:t>
-      </w:r>
-      <w:r>
-        <w:rPr>
-          <w:rFonts w:eastAsia="Lucida Sans" w:cs="Lucida Sans" w:ascii="Lucida Sans" w:hAnsi="Lucida Sans"/>
-          <w:b w:val="false"/>
-          <w:bCs w:val="false"/>
-          <w:sz w:val="20"/>
-          <w:szCs w:val="20"/>
-          <w:u w:val="none"/>
-        </w:rPr>
-        <w:t>|text&gt;r(.,57)</w:t>
-      </w:r>
-      <w:r>
-        <w:rPr>
-          <w:rFonts w:eastAsia="Lucida Sans" w:cs="Lucida Sans" w:ascii="Lucida Sans" w:hAnsi="Lucida Sans"/>
-          <w:sz w:val="20"/>
-          <w:szCs w:val="20"/>
-        </w:rPr>
-        <w:t>} HP : {hp_bantuan_1</w:t>
-      </w:r>
-      <w:r>
-        <w:rPr>
-          <w:rFonts w:eastAsia="Lucida Sans" w:cs="Lucida Sans" w:ascii="Lucida Sans" w:hAnsi="Lucida Sans"/>
-          <w:b w:val="false"/>
-          <w:bCs w:val="false"/>
-          <w:sz w:val="20"/>
-          <w:szCs w:val="20"/>
-          <w:u w:val="none"/>
-        </w:rPr>
-        <w:t>|number&gt;r(.,52)</w:t>
-      </w:r>
-      <w:r>
-        <w:rPr>
-          <w:rFonts w:eastAsia="Lucida Sans" w:cs="Lucida Sans" w:ascii="Lucida Sans" w:hAnsi="Lucida Sans"/>
-          <w:sz w:val="20"/>
-          <w:szCs w:val="20"/>
-        </w:rPr>
-        <w:t>}</w:t>
+        <w:t xml:space="preserve">1. </w:t>
+      </w:r>
+      <w:r>
+        <w:rPr>
+          <w:rFonts w:eastAsia="Lucida Sans" w:cs="Lucida Sans" w:ascii="Lucida Sans" w:hAnsi="Lucida Sans"/>
+          <w:b/>
+          <w:bCs/>
+          <w:sz w:val="20"/>
+          <w:szCs w:val="20"/>
+        </w:rPr>
+        <w:t xml:space="preserve">{bantuan_1} </w:t>
+      </w:r>
+      <w:r>
+        <w:rPr>
+          <w:rFonts w:eastAsia="Lucida Sans" w:cs="Lucida Sans" w:ascii="Lucida Sans" w:hAnsi="Lucida Sans"/>
+          <w:sz w:val="20"/>
+          <w:szCs w:val="20"/>
+        </w:rPr>
+        <w:t xml:space="preserve">HP : </w:t>
+      </w:r>
+      <w:r>
+        <w:rPr>
+          <w:rFonts w:eastAsia="Lucida Sans" w:cs="Lucida Sans" w:ascii="Lucida Sans" w:hAnsi="Lucida Sans"/>
+          <w:b/>
+          <w:bCs/>
+          <w:sz w:val="20"/>
+          <w:szCs w:val="20"/>
+        </w:rPr>
+        <w:t>{hp_bantuan_1}</w:t>
       </w:r>
     </w:p>
     <w:p>
@@ -739,45 +756,35 @@
           <w:sz w:val="20"/>
           <w:szCs w:val="20"/>
         </w:rPr>
-        <w:t>2. {bantuan_2</w:t>
-      </w:r>
-      <w:r>
-        <w:rPr>
-          <w:rFonts w:eastAsia="Lucida Sans" w:cs="Lucida Sans" w:ascii="Lucida Sans" w:hAnsi="Lucida Sans"/>
-          <w:b w:val="false"/>
-          <w:bCs w:val="false"/>
-          <w:sz w:val="20"/>
-          <w:szCs w:val="20"/>
-          <w:u w:val="none"/>
-        </w:rPr>
-        <w:t>|text&gt;r(.,57)</w:t>
-      </w:r>
-      <w:r>
-        <w:rPr>
-          <w:rFonts w:eastAsia="Lucida Sans" w:cs="Lucida Sans" w:ascii="Lucida Sans" w:hAnsi="Lucida Sans"/>
-          <w:sz w:val="20"/>
-          <w:szCs w:val="20"/>
-        </w:rPr>
-        <w:t>} HP : {hp_bantuan_2</w:t>
-      </w:r>
-      <w:r>
-        <w:rPr>
-          <w:rFonts w:eastAsia="Lucida Sans" w:cs="Lucida Sans" w:ascii="Lucida Sans" w:hAnsi="Lucida Sans"/>
-          <w:b w:val="false"/>
-          <w:bCs w:val="false"/>
-          <w:sz w:val="20"/>
-          <w:szCs w:val="20"/>
-          <w:u w:val="none"/>
-        </w:rPr>
-        <w:t>|number&gt;r(.,52)</w:t>
-      </w:r>
-      <w:r>
-        <w:rPr>
-          <w:rFonts w:eastAsia="Lucida Sans" w:cs="Lucida Sans" w:ascii="Lucida Sans" w:hAnsi="Lucida Sans"/>
-          <w:sz w:val="20"/>
-          <w:szCs w:val="20"/>
-        </w:rPr>
-        <w:t>}</w:t>
+        <w:t xml:space="preserve">2. </w:t>
+      </w:r>
+      <w:r>
+        <w:rPr>
+          <w:rFonts w:eastAsia="Lucida Sans" w:cs="Lucida Sans" w:ascii="Lucida Sans" w:hAnsi="Lucida Sans"/>
+          <w:b/>
+          <w:bCs/>
+          <w:sz w:val="20"/>
+          <w:szCs w:val="20"/>
+        </w:rPr>
+        <w:t>{bantuan_2}</w:t>
+      </w:r>
+      <w:r>
+        <w:rPr>
+          <w:rFonts w:eastAsia="Lucida Sans" w:cs="Lucida Sans" w:ascii="Lucida Sans" w:hAnsi="Lucida Sans"/>
+          <w:sz w:val="20"/>
+          <w:szCs w:val="20"/>
+        </w:rPr>
+        <w:t xml:space="preserve"> HP : </w:t>
+      </w:r>
+      <w:r>
+        <w:rPr>
+          <w:rFonts w:eastAsia="Lucida Sans" w:cs="Lucida Sans" w:ascii="Lucida Sans" w:hAnsi="Lucida Sans"/>
+          <w:b/>
+          <w:bCs/>
+          <w:sz w:val="20"/>
+          <w:szCs w:val="20"/>
+        </w:rPr>
+        <w:t>{hp_bantuan_2}</w:t>
       </w:r>
     </w:p>
     <w:p>
@@ -797,45 +804,50 @@
           <w:sz w:val="20"/>
           <w:szCs w:val="20"/>
         </w:rPr>
-        <w:t>3. {bantuan_3</w:t>
-      </w:r>
-      <w:r>
-        <w:rPr>
-          <w:rFonts w:eastAsia="Lucida Sans" w:cs="Lucida Sans" w:ascii="Lucida Sans" w:hAnsi="Lucida Sans"/>
-          <w:b w:val="false"/>
-          <w:bCs w:val="false"/>
-          <w:sz w:val="20"/>
-          <w:szCs w:val="20"/>
-          <w:u w:val="none"/>
-        </w:rPr>
-        <w:t>|text&gt;r(.,57)</w:t>
-      </w:r>
-      <w:r>
-        <w:rPr>
-          <w:rFonts w:eastAsia="Lucida Sans" w:cs="Lucida Sans" w:ascii="Lucida Sans" w:hAnsi="Lucida Sans"/>
-          <w:sz w:val="20"/>
-          <w:szCs w:val="20"/>
-        </w:rPr>
-        <w:t>} HP : {hp_bantuan_3</w:t>
-      </w:r>
-      <w:r>
-        <w:rPr>
-          <w:rFonts w:eastAsia="Lucida Sans" w:cs="Lucida Sans" w:ascii="Lucida Sans" w:hAnsi="Lucida Sans"/>
-          <w:b w:val="false"/>
-          <w:bCs w:val="false"/>
-          <w:sz w:val="20"/>
-          <w:szCs w:val="20"/>
-          <w:u w:val="none"/>
-        </w:rPr>
-        <w:t>|number&gt;r(.,52)</w:t>
-      </w:r>
-      <w:r>
-        <w:rPr>
-          <w:rFonts w:eastAsia="Lucida Sans" w:cs="Lucida Sans" w:ascii="Lucida Sans" w:hAnsi="Lucida Sans"/>
-          <w:sz w:val="20"/>
-          <w:szCs w:val="20"/>
-        </w:rPr>
-        <w:t>}</w:t>
+        <w:t xml:space="preserve">3. </w:t>
+      </w:r>
+      <w:r>
+        <w:rPr>
+          <w:rFonts w:eastAsia="Lucida Sans" w:cs="Lucida Sans" w:ascii="Lucida Sans" w:hAnsi="Lucida Sans"/>
+          <w:b/>
+          <w:bCs/>
+          <w:sz w:val="20"/>
+          <w:szCs w:val="20"/>
+        </w:rPr>
+        <w:t>{bantuan_3}</w:t>
+      </w:r>
+      <w:r>
+        <w:rPr>
+          <w:rFonts w:eastAsia="Lucida Sans" w:cs="Lucida Sans" w:ascii="Lucida Sans" w:hAnsi="Lucida Sans"/>
+          <w:sz w:val="20"/>
+          <w:szCs w:val="20"/>
+        </w:rPr>
+        <w:t xml:space="preserve"> HP : </w:t>
+      </w:r>
+      <w:r>
+        <w:rPr>
+          <w:rFonts w:eastAsia="Lucida Sans" w:cs="Lucida Sans" w:ascii="Lucida Sans" w:hAnsi="Lucida Sans"/>
+          <w:b/>
+          <w:bCs/>
+          <w:sz w:val="20"/>
+          <w:szCs w:val="20"/>
+        </w:rPr>
+        <w:t>{hp_bantuan_3}</w:t>
+      </w:r>
+    </w:p>
+    <w:p>
+      <w:pPr>
+        <w:pStyle w:val="LOnormal"/>
+        <w:spacing w:lineRule="auto" w:line="360"/>
+        <w:jc w:val="both"/>
+        <w:rPr>
+          <w:rFonts w:ascii="Lucida Sans" w:hAnsi="Lucida Sans" w:eastAsia="Lucida Sans" w:cs="Lucida Sans"/>
+          <w:sz w:val="20"/>
+          <w:szCs w:val="20"/>
+        </w:rPr>
+      </w:pPr>
+      <w:r>
+        <w:rPr/>
       </w:r>
     </w:p>
     <w:p>
@@ -1184,25 +1196,25 @@
                 <w:sz w:val="20"/>
                 <w:szCs w:val="20"/>
               </w:rPr>
-              <w:t>({persetujuan_pendamping</w:t>
-            </w:r>
-            <w:r>
-              <w:rPr>
-                <w:rFonts w:eastAsia="Lucida Sans" w:cs="Lucida Sans" w:ascii="Lucida Sans" w:hAnsi="Lucida Sans"/>
-                <w:b w:val="false"/>
-                <w:bCs w:val="false"/>
-                <w:sz w:val="20"/>
-                <w:szCs w:val="20"/>
-              </w:rPr>
-              <w:t>|text</w:t>
-            </w:r>
-            <w:r>
-              <w:rPr>
-                <w:rFonts w:eastAsia="Lucida Sans" w:cs="Lucida Sans" w:ascii="Lucida Sans" w:hAnsi="Lucida Sans"/>
-                <w:sz w:val="20"/>
-                <w:szCs w:val="20"/>
-              </w:rPr>
-              <w:t>})</w:t>
+              <w:t>(</w:t>
+            </w:r>
+            <w:r>
+              <w:rPr>
+                <w:rFonts w:eastAsia="Lucida Sans" w:cs="Lucida Sans" w:ascii="Lucida Sans" w:hAnsi="Lucida Sans"/>
+                <w:b/>
+                <w:bCs/>
+                <w:sz w:val="20"/>
+                <w:szCs w:val="20"/>
+              </w:rPr>
+              <w:t>{persetujuan_pendamping}</w:t>
+            </w:r>
+            <w:r>
+              <w:rPr>
+                <w:rFonts w:eastAsia="Lucida Sans" w:cs="Lucida Sans" w:ascii="Lucida Sans" w:hAnsi="Lucida Sans"/>
+                <w:sz w:val="20"/>
+                <w:szCs w:val="20"/>
+              </w:rPr>
+              <w:t>)</w:t>
             </w:r>
           </w:p>
         </w:tc>
@@ -1229,25 +1241,25 @@
                 <w:sz w:val="20"/>
                 <w:szCs w:val="20"/>
               </w:rPr>
-              <w:t>({persetujuan_ibu</w:t>
-            </w:r>
-            <w:r>
-              <w:rPr>
-                <w:rFonts w:eastAsia="Lucida Sans" w:cs="Lucida Sans" w:ascii="Lucida Sans" w:hAnsi="Lucida Sans"/>
-                <w:b w:val="false"/>
-                <w:bCs w:val="false"/>
-                <w:sz w:val="20"/>
-                <w:szCs w:val="20"/>
-              </w:rPr>
-              <w:t>|text</w:t>
-            </w:r>
-            <w:r>
-              <w:rPr>
-                <w:rFonts w:eastAsia="Lucida Sans" w:cs="Lucida Sans" w:ascii="Lucida Sans" w:hAnsi="Lucida Sans"/>
-                <w:sz w:val="20"/>
-                <w:szCs w:val="20"/>
-              </w:rPr>
-              <w:t>})</w:t>
+              <w:t>(</w:t>
+            </w:r>
+            <w:r>
+              <w:rPr>
+                <w:rFonts w:eastAsia="Lucida Sans" w:cs="Lucida Sans" w:ascii="Lucida Sans" w:hAnsi="Lucida Sans"/>
+                <w:b/>
+                <w:bCs/>
+                <w:sz w:val="20"/>
+                <w:szCs w:val="20"/>
+              </w:rPr>
+              <w:t>{persetujuan_ibu}</w:t>
+            </w:r>
+            <w:r>
+              <w:rPr>
+                <w:rFonts w:eastAsia="Lucida Sans" w:cs="Lucida Sans" w:ascii="Lucida Sans" w:hAnsi="Lucida Sans"/>
+                <w:sz w:val="20"/>
+                <w:szCs w:val="20"/>
+              </w:rPr>
+              <w:t>)</w:t>
             </w:r>
           </w:p>
         </w:tc>
@@ -1387,25 +1399,25 @@
                 <w:sz w:val="20"/>
                 <w:szCs w:val="20"/>
               </w:rPr>
-              <w:t>({persetujuan_dokter</w:t>
-            </w:r>
-            <w:r>
-              <w:rPr>
-                <w:rFonts w:eastAsia="Lucida Sans" w:cs="Lucida Sans" w:ascii="Lucida Sans" w:hAnsi="Lucida Sans"/>
-                <w:b w:val="false"/>
-                <w:bCs w:val="false"/>
-                <w:sz w:val="20"/>
-                <w:szCs w:val="20"/>
-              </w:rPr>
-              <w:t>|text</w:t>
-            </w:r>
-            <w:r>
-              <w:rPr>
-                <w:rFonts w:eastAsia="Lucida Sans" w:cs="Lucida Sans" w:ascii="Lucida Sans" w:hAnsi="Lucida Sans"/>
-                <w:sz w:val="20"/>
-                <w:szCs w:val="20"/>
-              </w:rPr>
-              <w:t>})</w:t>
+              <w:t>(</w:t>
+            </w:r>
+            <w:r>
+              <w:rPr>
+                <w:rFonts w:eastAsia="Lucida Sans" w:cs="Lucida Sans" w:ascii="Lucida Sans" w:hAnsi="Lucida Sans"/>
+                <w:b/>
+                <w:bCs/>
+                <w:sz w:val="20"/>
+                <w:szCs w:val="20"/>
+              </w:rPr>
+              <w:t>{persetujuan_dokter}</w:t>
+            </w:r>
+            <w:r>
+              <w:rPr>
+                <w:rFonts w:eastAsia="Lucida Sans" w:cs="Lucida Sans" w:ascii="Lucida Sans" w:hAnsi="Lucida Sans"/>
+                <w:sz w:val="20"/>
+                <w:szCs w:val="20"/>
+              </w:rPr>
+              <w:t>)</w:t>
             </w:r>
           </w:p>
         </w:tc>

</xml_diff>